<commit_message>
corrected a few errors
</commit_message>
<xml_diff>
--- a/Introduction to Cryptography with Coding Theory.docx
+++ b/Introduction to Cryptography with Coding Theory.docx
@@ -214,6 +214,9 @@
         <w:tab/>
         <w:t xml:space="preserve">Known plaintext </w:t>
       </w:r>
+      <w:r>
+        <w:t>(cribs)</w:t>
+      </w:r>
     </w:p>
     <w:p>
       <w:pPr>
@@ -234,6 +237,19 @@
       <w:r>
         <w:t>: temporary access to encryption machine to deduce key</w:t>
       </w:r>
+      <w:r>
+        <w:t xml:space="preserve">. Eve </w:t>
+      </w:r>
+      <w:r>
+        <w:tab/>
+      </w:r>
+      <w:r>
+        <w:tab/>
+        <w:t>can put plaintext into system and get ciphertext</w:t>
+      </w:r>
+      <w:r>
+        <w:t xml:space="preserve"> (can encrypt)</w:t>
+      </w:r>
     </w:p>
     <w:p>
       <w:pPr>
@@ -251,25 +267,41 @@
         <w:tab/>
         <w:t>Chosen cyphertext: access to decryption machine to deduce key</w:t>
       </w:r>
-    </w:p>
-    <w:p>
-      <w:pPr>
-        <w:pStyle w:val="ListParagraph"/>
-        <w:numPr>
-          <w:ilvl w:val="0"/>
-          <w:numId w:val="2"/>
-        </w:numPr>
-        <w:rPr>
-          <w:b/>
-          <w:bCs/>
-        </w:rPr>
-      </w:pPr>
-      <w:r>
-        <w:rPr>
-          <w:b/>
-          <w:bCs/>
-        </w:rPr>
-        <w:t>Kerckhoff's principle:</w:t>
+      <w:r>
+        <w:t xml:space="preserve">. Eve can derive </w:t>
+      </w:r>
+      <w:r>
+        <w:tab/>
+        <w:t>plaintext from ciphertext (can decrypt)</w:t>
+      </w:r>
+    </w:p>
+    <w:p>
+      <w:pPr>
+        <w:pStyle w:val="ListParagraph"/>
+        <w:numPr>
+          <w:ilvl w:val="0"/>
+          <w:numId w:val="2"/>
+        </w:numPr>
+        <w:rPr>
+          <w:b/>
+          <w:bCs/>
+        </w:rPr>
+      </w:pPr>
+      <w:proofErr w:type="spellStart"/>
+      <w:r>
+        <w:rPr>
+          <w:b/>
+          <w:bCs/>
+        </w:rPr>
+        <w:t>Kerckhoff's</w:t>
+      </w:r>
+      <w:proofErr w:type="spellEnd"/>
+      <w:r>
+        <w:rPr>
+          <w:b/>
+          <w:bCs/>
+        </w:rPr>
+        <w:t xml:space="preserve"> principle:</w:t>
       </w:r>
       <w:r>
         <w:t xml:space="preserve"> one should always assume the enemy knows the encryption method being used when assessing the security of a cryptosystem.</w:t>
@@ -602,7 +634,15 @@
         <w:t xml:space="preserve">Affine cipher. </w:t>
       </w:r>
       <w:r>
-        <w:t xml:space="preserve">Shift cipher variation. x --&gt; ax + b, where gcd(a, </w:t>
+        <w:t xml:space="preserve">Shift cipher variation. x --&gt; ax + b, where </w:t>
+      </w:r>
+      <w:proofErr w:type="spellStart"/>
+      <w:r>
+        <w:t>gcd</w:t>
+      </w:r>
+      <w:proofErr w:type="spellEnd"/>
+      <w:r>
+        <w:t xml:space="preserve">(a, </w:t>
       </w:r>
       <w:r>
         <w:t>26</w:t>
@@ -613,30 +653,109 @@
       <w:r>
         <w:t>.</w:t>
       </w:r>
-    </w:p>
-    <w:p>
-      <w:pPr>
-        <w:pStyle w:val="ListParagraph"/>
-        <w:numPr>
-          <w:ilvl w:val="0"/>
-          <w:numId w:val="2"/>
-        </w:numPr>
-      </w:pPr>
-      <w:r>
-        <w:rPr>
-          <w:b/>
-          <w:bCs/>
-        </w:rPr>
-        <w:t xml:space="preserve">Vigenère cipher. </w:t>
-      </w:r>
-      <w:r>
-        <w:t>Shift cipher variation. Key is a vector representative of a word of length n. For instance, the key k = vector = (21,4,2,). Encrypt by shifting first letter of plaintext by k[0], second letter by k[1], etc. After k[n-1] go bac</w:t>
+      <w:r>
+        <w:t xml:space="preserve"> </w:t>
+      </w:r>
+    </w:p>
+    <w:p>
+      <w:pPr>
+        <w:pStyle w:val="ListParagraph"/>
+        <w:numPr>
+          <w:ilvl w:val="0"/>
+          <w:numId w:val="2"/>
+        </w:numPr>
+      </w:pPr>
+      <w:proofErr w:type="spellStart"/>
+      <w:r>
+        <w:rPr>
+          <w:b/>
+          <w:bCs/>
+        </w:rPr>
+        <w:t>Vigenère</w:t>
+      </w:r>
+      <w:proofErr w:type="spellEnd"/>
+      <w:r>
+        <w:rPr>
+          <w:b/>
+          <w:bCs/>
+        </w:rPr>
+        <w:t xml:space="preserve"> cipher. </w:t>
+      </w:r>
+      <w:r>
+        <w:t xml:space="preserve">Shift cipher variation. </w:t>
+      </w:r>
+      <w:proofErr w:type="spellStart"/>
+      <w:r>
+        <w:t>Key</w:t>
+      </w:r>
+      <w:proofErr w:type="spellEnd"/>
+      <w:r>
+        <w:t xml:space="preserve"> is a vector representative of a word of length n. For instance, the key k = vector = (21,4,2,). Encrypt by shifting first letter of plaintext by k[0], second letter by k[1], etc. After k[n-1] go back to k[0]</w:t>
+      </w:r>
+      <w:r>
+        <w:t>.</w:t>
+      </w:r>
+    </w:p>
+    <w:p>
+      <w:pPr>
+        <w:rPr>
+          <w:u w:val="single"/>
+        </w:rPr>
+      </w:pPr>
+      <w:r>
+        <w:br w:type="page"/>
+      </w:r>
+      <w:r>
+        <w:rPr>
+          <w:u w:val="single"/>
+        </w:rPr>
+        <w:lastRenderedPageBreak/>
+        <w:t>Lectures</w:t>
+      </w:r>
+    </w:p>
+    <w:p>
+      <w:pPr>
+        <w:pStyle w:val="ListParagraph"/>
+        <w:numPr>
+          <w:ilvl w:val="0"/>
+          <w:numId w:val="3"/>
+        </w:numPr>
+        <w:rPr>
+          <w:u w:val="single"/>
+        </w:rPr>
+      </w:pPr>
+      <w:r>
+        <w:t>If a + b = 0 (mod 26), then we say that b is a's additive inverse</w:t>
+      </w:r>
+    </w:p>
+    <w:p>
+      <w:pPr>
+        <w:ind w:left="360"/>
+      </w:pPr>
+      <w:r>
+        <w:tab/>
+        <w:t>e.g. the additive inverse of 5 is 21</w:t>
+      </w:r>
+      <w:r>
+        <w:t xml:space="preserve"> (mod 26)</w:t>
+      </w:r>
+    </w:p>
+    <w:p>
+      <w:pPr>
+        <w:pStyle w:val="ListParagraph"/>
+        <w:numPr>
+          <w:ilvl w:val="0"/>
+          <w:numId w:val="3"/>
+        </w:numPr>
+        <w:rPr>
+          <w:u w:val="single"/>
+        </w:rPr>
+      </w:pPr>
+      <w:r>
+        <w:t>Multiplicative inverse of a is the value b such that a * b = 1 mod 26</w:t>
       </w:r>
       <w:bookmarkStart w:id="0" w:name="_GoBack"/>
       <w:bookmarkEnd w:id="0"/>
-      <w:r>
-        <w:t>k to k[0].</w:t>
-      </w:r>
     </w:p>
     <w:sectPr>
       <w:pgSz w:w="12240" w:h="15840"/>
@@ -651,6 +770,119 @@
 <file path=word/numbering.xml><?xml version="1.0" encoding="utf-8"?>
 <w:numbering xmlns:wpc="http://schemas.microsoft.com/office/word/2010/wordprocessingCanvas" xmlns:cx="http://schemas.microsoft.com/office/drawing/2014/chartex" xmlns:cx1="http://schemas.microsoft.com/office/drawing/2015/9/8/chartex" xmlns:cx2="http://schemas.microsoft.com/office/drawing/2015/10/21/chartex" xmlns:cx3="http://schemas.microsoft.com/office/drawing/2016/5/9/chartex" xmlns:cx4="http://schemas.microsoft.com/office/drawing/2016/5/10/chartex" xmlns:cx5="http://schemas.microsoft.com/office/drawing/2016/5/11/chartex" xmlns:cx6="http://schemas.microsoft.com/office/drawing/2016/5/12/chartex" xmlns:cx7="http://schemas.microsoft.com/office/drawing/2016/5/13/chartex" xmlns:cx8="http://schemas.microsoft.com/office/drawing/2016/5/14/chartex" xmlns:mc="http://schemas.openxmlformats.org/markup-compatibility/2006" xmlns:aink="http://schemas.microsoft.com/office/drawing/2016/ink" xmlns:am3d="http://schemas.microsoft.com/office/drawing/2017/model3d" xmlns:o="urn:schemas-microsoft-com:office:office" xmlns:r="http://schemas.openxmlformats.org/officeDocument/2006/relationships" xmlns:m="http://schemas.openxmlformats.org/officeDocument/2006/math" xmlns:v="urn:schemas-microsoft-com:vml" xmlns:wp14="http://schemas.microsoft.com/office/word/2010/wordprocessingDrawing" xmlns:wp="http://schemas.openxmlformats.org/drawingml/2006/wordprocessingDrawing" xmlns:w10="urn:schemas-microsoft-com:office:word" xmlns:w="http://schemas.openxmlformats.org/wordprocessingml/2006/main" xmlns:w14="http://schemas.microsoft.com/office/word/2010/wordml" xmlns:w15="http://schemas.microsoft.com/office/word/2012/wordml" xmlns:w16cid="http://schemas.microsoft.com/office/word/2016/wordml/cid" xmlns:w16se="http://schemas.microsoft.com/office/word/2015/wordml/symex" xmlns:wpg="http://schemas.microsoft.com/office/word/2010/wordprocessingGroup" xmlns:wpi="http://schemas.microsoft.com/office/word/2010/wordprocessingInk" xmlns:wne="http://schemas.microsoft.com/office/word/2006/wordml" xmlns:wps="http://schemas.microsoft.com/office/word/2010/wordprocessingShape" mc:Ignorable="w14 w15 w16se w16cid wp14">
   <w:abstractNum w:abstractNumId="0" w15:restartNumberingAfterBreak="0">
+    <w:nsid w:val="38C4795C"/>
+    <w:multiLevelType w:val="hybridMultilevel"/>
+    <w:tmpl w:val="45AAFA40"/>
+    <w:lvl w:ilvl="0" w:tplc="04090001">
+      <w:start w:val="1"/>
+      <w:numFmt w:val="bullet"/>
+      <w:lvlText w:val=""/>
+      <w:lvlJc w:val="left"/>
+      <w:pPr>
+        <w:ind w:left="720" w:hanging="360"/>
+      </w:pPr>
+      <w:rPr>
+        <w:rFonts w:ascii="Symbol" w:hAnsi="Symbol" w:hint="default"/>
+      </w:rPr>
+    </w:lvl>
+    <w:lvl w:ilvl="1" w:tplc="04090003" w:tentative="1">
+      <w:start w:val="1"/>
+      <w:numFmt w:val="bullet"/>
+      <w:lvlText w:val="o"/>
+      <w:lvlJc w:val="left"/>
+      <w:pPr>
+        <w:ind w:left="1440" w:hanging="360"/>
+      </w:pPr>
+      <w:rPr>
+        <w:rFonts w:ascii="Courier New" w:hAnsi="Courier New" w:cs="Courier New" w:hint="default"/>
+      </w:rPr>
+    </w:lvl>
+    <w:lvl w:ilvl="2" w:tplc="04090005" w:tentative="1">
+      <w:start w:val="1"/>
+      <w:numFmt w:val="bullet"/>
+      <w:lvlText w:val=""/>
+      <w:lvlJc w:val="left"/>
+      <w:pPr>
+        <w:ind w:left="2160" w:hanging="360"/>
+      </w:pPr>
+      <w:rPr>
+        <w:rFonts w:ascii="Wingdings" w:hAnsi="Wingdings" w:hint="default"/>
+      </w:rPr>
+    </w:lvl>
+    <w:lvl w:ilvl="3" w:tplc="04090001" w:tentative="1">
+      <w:start w:val="1"/>
+      <w:numFmt w:val="bullet"/>
+      <w:lvlText w:val=""/>
+      <w:lvlJc w:val="left"/>
+      <w:pPr>
+        <w:ind w:left="2880" w:hanging="360"/>
+      </w:pPr>
+      <w:rPr>
+        <w:rFonts w:ascii="Symbol" w:hAnsi="Symbol" w:hint="default"/>
+      </w:rPr>
+    </w:lvl>
+    <w:lvl w:ilvl="4" w:tplc="04090003" w:tentative="1">
+      <w:start w:val="1"/>
+      <w:numFmt w:val="bullet"/>
+      <w:lvlText w:val="o"/>
+      <w:lvlJc w:val="left"/>
+      <w:pPr>
+        <w:ind w:left="3600" w:hanging="360"/>
+      </w:pPr>
+      <w:rPr>
+        <w:rFonts w:ascii="Courier New" w:hAnsi="Courier New" w:cs="Courier New" w:hint="default"/>
+      </w:rPr>
+    </w:lvl>
+    <w:lvl w:ilvl="5" w:tplc="04090005" w:tentative="1">
+      <w:start w:val="1"/>
+      <w:numFmt w:val="bullet"/>
+      <w:lvlText w:val=""/>
+      <w:lvlJc w:val="left"/>
+      <w:pPr>
+        <w:ind w:left="4320" w:hanging="360"/>
+      </w:pPr>
+      <w:rPr>
+        <w:rFonts w:ascii="Wingdings" w:hAnsi="Wingdings" w:hint="default"/>
+      </w:rPr>
+    </w:lvl>
+    <w:lvl w:ilvl="6" w:tplc="04090001" w:tentative="1">
+      <w:start w:val="1"/>
+      <w:numFmt w:val="bullet"/>
+      <w:lvlText w:val=""/>
+      <w:lvlJc w:val="left"/>
+      <w:pPr>
+        <w:ind w:left="5040" w:hanging="360"/>
+      </w:pPr>
+      <w:rPr>
+        <w:rFonts w:ascii="Symbol" w:hAnsi="Symbol" w:hint="default"/>
+      </w:rPr>
+    </w:lvl>
+    <w:lvl w:ilvl="7" w:tplc="04090003" w:tentative="1">
+      <w:start w:val="1"/>
+      <w:numFmt w:val="bullet"/>
+      <w:lvlText w:val="o"/>
+      <w:lvlJc w:val="left"/>
+      <w:pPr>
+        <w:ind w:left="5760" w:hanging="360"/>
+      </w:pPr>
+      <w:rPr>
+        <w:rFonts w:ascii="Courier New" w:hAnsi="Courier New" w:cs="Courier New" w:hint="default"/>
+      </w:rPr>
+    </w:lvl>
+    <w:lvl w:ilvl="8" w:tplc="04090005" w:tentative="1">
+      <w:start w:val="1"/>
+      <w:numFmt w:val="bullet"/>
+      <w:lvlText w:val=""/>
+      <w:lvlJc w:val="left"/>
+      <w:pPr>
+        <w:ind w:left="6480" w:hanging="360"/>
+      </w:pPr>
+      <w:rPr>
+        <w:rFonts w:ascii="Wingdings" w:hAnsi="Wingdings" w:hint="default"/>
+      </w:rPr>
+    </w:lvl>
+  </w:abstractNum>
+  <w:abstractNum w:abstractNumId="1" w15:restartNumberingAfterBreak="0">
     <w:nsid w:val="5B3B2AFD"/>
     <w:multiLevelType w:val="hybridMultilevel"/>
     <w:tmpl w:val="E6D8688C"/>
@@ -763,7 +995,7 @@
       </w:rPr>
     </w:lvl>
   </w:abstractNum>
-  <w:abstractNum w:abstractNumId="1" w15:restartNumberingAfterBreak="0">
+  <w:abstractNum w:abstractNumId="2" w15:restartNumberingAfterBreak="0">
     <w:nsid w:val="682802DE"/>
     <w:multiLevelType w:val="hybridMultilevel"/>
     <w:tmpl w:val="4B0091EE"/>
@@ -877,10 +1109,13 @@
     </w:lvl>
   </w:abstractNum>
   <w:num w:numId="1">
-    <w:abstractNumId w:val="0"/>
+    <w:abstractNumId w:val="1"/>
   </w:num>
   <w:num w:numId="2">
-    <w:abstractNumId w:val="1"/>
+    <w:abstractNumId w:val="2"/>
+  </w:num>
+  <w:num w:numId="3">
+    <w:abstractNumId w:val="0"/>
   </w:num>
 </w:numbering>
 </file>

</xml_diff>

<commit_message>
added cryptography lecture notes
</commit_message>
<xml_diff>
--- a/Introduction to Cryptography with Coding Theory.docx
+++ b/Introduction to Cryptography with Coding Theory.docx
@@ -1800,6 +1800,224 @@
       </w:r>
       <w:r>
         <w:t xml:space="preserve"> </w:t>
+      </w:r>
+    </w:p>
+    <w:p>
+      <w:pPr>
+        <w:pStyle w:val="ListParagraph"/>
+        <w:numPr>
+          <w:ilvl w:val="0"/>
+          <w:numId w:val="3"/>
+        </w:numPr>
+        <w:rPr>
+          <w:u w:val="single"/>
+        </w:rPr>
+      </w:pPr>
+      <w:r>
+        <w:t xml:space="preserve">Addition in binary is </w:t>
+      </w:r>
+      <w:proofErr w:type="spellStart"/>
+      <w:r>
+        <w:t>xor</w:t>
+      </w:r>
+      <w:proofErr w:type="spellEnd"/>
+      <w:r>
+        <w:t xml:space="preserve"> </w:t>
+      </w:r>
+      <w:r>
+        <w:t>(^), and multiplication in binary is logical and (&amp;)</w:t>
+      </w:r>
+    </w:p>
+    <w:p>
+      <w:pPr>
+        <w:pStyle w:val="ListParagraph"/>
+        <w:numPr>
+          <w:ilvl w:val="0"/>
+          <w:numId w:val="3"/>
+        </w:numPr>
+        <w:rPr>
+          <w:u w:val="single"/>
+        </w:rPr>
+      </w:pPr>
+      <w:r>
+        <w:rPr>
+          <w:u w:val="single"/>
+        </w:rPr>
+        <w:lastRenderedPageBreak/>
+        <w:t>One-time Pad</w:t>
+      </w:r>
+      <w:r>
+        <w:t>. plaintext XOR key = ciphertext, and ciphertext XOR key = plaintext.</w:t>
+      </w:r>
+    </w:p>
+    <w:p>
+      <w:pPr>
+        <w:pStyle w:val="ListParagraph"/>
+        <w:numPr>
+          <w:ilvl w:val="0"/>
+          <w:numId w:val="3"/>
+        </w:numPr>
+        <w:rPr>
+          <w:u w:val="single"/>
+        </w:rPr>
+      </w:pPr>
+      <w:r>
+        <w:t>If you XOR two one-time pad ciphertexts, you can recover the key by</w:t>
+      </w:r>
+    </w:p>
+    <w:p>
+      <w:pPr>
+        <w:pStyle w:val="ListParagraph"/>
+        <w:numPr>
+          <w:ilvl w:val="0"/>
+          <w:numId w:val="3"/>
+        </w:numPr>
+        <w:rPr>
+          <w:u w:val="single"/>
+        </w:rPr>
+      </w:pPr>
+      <w:r>
+        <w:t>Blum-Blum-</w:t>
+      </w:r>
+      <w:proofErr w:type="spellStart"/>
+      <w:r>
+        <w:t>Shub</w:t>
+      </w:r>
+      <w:proofErr w:type="spellEnd"/>
+      <w:r>
+        <w:t xml:space="preserve"> good, but computationally expensive. LFSR (Linear Feedback Shift Register) is less secure, less random, but much faster.</w:t>
+      </w:r>
+    </w:p>
+    <w:p>
+      <w:pPr>
+        <w:pStyle w:val="ListParagraph"/>
+        <w:numPr>
+          <w:ilvl w:val="0"/>
+          <w:numId w:val="3"/>
+        </w:numPr>
+        <w:rPr>
+          <w:u w:val="single"/>
+        </w:rPr>
+      </w:pPr>
+      <w:r>
+        <w:t>A flipflop (FF) is a memory device that holds one bit</w:t>
+      </w:r>
+    </w:p>
+    <w:p>
+      <w:pPr>
+        <w:pStyle w:val="ListParagraph"/>
+        <w:numPr>
+          <w:ilvl w:val="0"/>
+          <w:numId w:val="3"/>
+        </w:numPr>
+        <w:rPr>
+          <w:u w:val="single"/>
+        </w:rPr>
+      </w:pPr>
+      <w:r>
+        <w:t>a | b means a divides b, which is true if and only if b % a = 0 (a goes into b)</w:t>
+      </w:r>
+    </w:p>
+    <w:p>
+      <w:pPr>
+        <w:pStyle w:val="ListParagraph"/>
+        <w:numPr>
+          <w:ilvl w:val="0"/>
+          <w:numId w:val="3"/>
+        </w:numPr>
+        <w:rPr>
+          <w:u w:val="single"/>
+        </w:rPr>
+      </w:pPr>
+      <w:r>
+        <w:t>Prime number theorem (density): number of primes &lt; x is approximately x/ln(x)</w:t>
+      </w:r>
+      <w:r>
+        <w:t xml:space="preserve"> ...generally</w:t>
+      </w:r>
+    </w:p>
+    <w:p>
+      <w:pPr>
+        <w:pStyle w:val="ListParagraph"/>
+        <w:numPr>
+          <w:ilvl w:val="0"/>
+          <w:numId w:val="3"/>
+        </w:numPr>
+        <w:rPr>
+          <w:u w:val="single"/>
+        </w:rPr>
+      </w:pPr>
+      <w:r>
+        <w:rPr>
+          <w:u w:val="single"/>
+        </w:rPr>
+        <w:t>Fundamental theorem of arithmetic</w:t>
+      </w:r>
+      <w:r>
+        <w:t xml:space="preserve">. </w:t>
+      </w:r>
+      <w:r>
+        <w:t>Every positive integer can be uniquely factored into prime numbers: no two prime factorizations are alike...they act as fingerprints</w:t>
+      </w:r>
+      <w:r>
+        <w:t xml:space="preserve">  </w:t>
+      </w:r>
+    </w:p>
+    <w:p>
+      <w:pPr>
+        <w:pStyle w:val="ListParagraph"/>
+        <w:numPr>
+          <w:ilvl w:val="0"/>
+          <w:numId w:val="3"/>
+        </w:numPr>
+        <w:rPr>
+          <w:u w:val="single"/>
+        </w:rPr>
+      </w:pPr>
+      <w:r>
+        <w:t xml:space="preserve">To find a-inverse, mod b: ax + by = 1. by mod b - 0; 1 mod b = 1; </w:t>
+      </w:r>
+    </w:p>
+    <w:p>
+      <w:pPr>
+        <w:ind w:left="360"/>
+      </w:pPr>
+      <w:r>
+        <w:t xml:space="preserve"> </w:t>
+      </w:r>
+      <w:r>
+        <w:tab/>
+        <w:t>ax + by (mod b) is ax = 1(mod b)</w:t>
+      </w:r>
+    </w:p>
+    <w:p>
+      <w:pPr>
+        <w:pStyle w:val="ListParagraph"/>
+        <w:numPr>
+          <w:ilvl w:val="0"/>
+          <w:numId w:val="3"/>
+        </w:numPr>
+        <w:rPr>
+          <w:u w:val="single"/>
+        </w:rPr>
+      </w:pPr>
+      <w:r>
+        <w:t>DES is a symmetric (private) block cipher that encrypts 64-bit (8-byte, 8-character) blocks</w:t>
+      </w:r>
+    </w:p>
+    <w:p>
+      <w:pPr>
+        <w:pStyle w:val="ListParagraph"/>
+        <w:numPr>
+          <w:ilvl w:val="0"/>
+          <w:numId w:val="3"/>
+        </w:numPr>
+        <w:rPr>
+          <w:u w:val="single"/>
+        </w:rPr>
+      </w:pPr>
+      <w:r>
+        <w:t>Can obtain non-linearity not only by raising to power, but also by writing functions/operations so that distributive property doesn't hold (DES, for example)</w:t>
       </w:r>
     </w:p>
     <w:p>

</xml_diff>